<commit_message>
o added helper scripts
</commit_message>
<xml_diff>
--- a/Homework/HW5/Demore_CSCE686_HW5.docx
+++ b/Homework/HW5/Demore_CSCE686_HW5.docx
@@ -113,6 +113,14 @@
         </w:rPr>
         <w:t xml:space="preserve">C) </w:t>
       </w:r>
+      <w:r>
+        <w:rPr>
+          <w:rFonts w:ascii="Times New Roman" w:hAnsi="Times New Roman" w:cs="Times New Roman"/>
+          <w:sz w:val="24"/>
+          <w:szCs w:val="24"/>
+        </w:rPr>
+        <w:t>The set covering problem is NP-Complete, but the greedy algorithm provides approximation in polynomial time. The AFIT SCP Solver uses a similar, greedy approach that also approximates in polynomial time.</w:t>
+      </w:r>
     </w:p>
     <w:p>
       <w:pPr>
@@ -220,6 +228,66 @@
         </w:rPr>
         <w:t>A)</w:t>
       </w:r>
+    </w:p>
+    <w:p>
+      <w:pPr>
+        <w:pStyle w:val="ListParagraph"/>
+        <w:spacing w:line="480" w:lineRule="auto"/>
+        <w:jc w:val="center"/>
+        <w:rPr>
+          <w:rFonts w:ascii="Times New Roman" w:hAnsi="Times New Roman" w:cs="Times New Roman"/>
+          <w:b/>
+          <w:bCs/>
+          <w:sz w:val="24"/>
+          <w:szCs w:val="24"/>
+        </w:rPr>
+      </w:pPr>
+      <w:r>
+        <w:rPr>
+          <w:rFonts w:ascii="Times New Roman" w:hAnsi="Times New Roman" w:cs="Times New Roman"/>
+          <w:b/>
+          <w:bCs/>
+          <w:sz w:val="24"/>
+          <w:szCs w:val="24"/>
+        </w:rPr>
+        <w:t>References:</w:t>
+      </w:r>
+    </w:p>
+    <w:p>
+      <w:pPr>
+        <w:pStyle w:val="NormalWeb"/>
+        <w:ind w:left="480" w:hanging="480"/>
+      </w:pPr>
+      <w:r>
+        <w:t>[1]</w:t>
+      </w:r>
+      <w:r>
+        <w:tab/>
+      </w:r>
+      <w:r>
+        <w:t xml:space="preserve">Akhter, F. (n.d.). </w:t>
+      </w:r>
+      <w:r>
+        <w:rPr>
+          <w:i/>
+          <w:iCs/>
+        </w:rPr>
+        <w:t>A Heuristic Approach for Minimum Set Cover Problem</w:t>
+      </w:r>
+      <w:r>
+        <w:t>. Retrieved from www.ijarai.thesai.org</w:t>
+      </w:r>
+    </w:p>
+    <w:p>
+      <w:pPr>
+        <w:pStyle w:val="ListParagraph"/>
+        <w:spacing w:line="480" w:lineRule="auto"/>
+        <w:rPr>
+          <w:rFonts w:ascii="Times New Roman" w:hAnsi="Times New Roman" w:cs="Times New Roman"/>
+          <w:sz w:val="24"/>
+          <w:szCs w:val="24"/>
+        </w:rPr>
+      </w:pPr>
     </w:p>
     <w:sectPr>
       <w:pgSz w:w="12240" w:h="15840"/>
@@ -857,6 +925,22 @@
       <w:contextualSpacing/>
     </w:pPr>
   </w:style>
+  <w:style w:type="paragraph" w:styleId="NormalWeb">
+    <w:name w:val="Normal (Web)"/>
+    <w:basedOn w:val="Normal"/>
+    <w:uiPriority w:val="99"/>
+    <w:semiHidden/>
+    <w:unhideWhenUsed/>
+    <w:rsid w:val="001A01B4"/>
+    <w:pPr>
+      <w:spacing w:before="100" w:beforeAutospacing="1" w:after="100" w:afterAutospacing="1" w:line="240" w:lineRule="auto"/>
+    </w:pPr>
+    <w:rPr>
+      <w:rFonts w:ascii="Times New Roman" w:eastAsia="Times New Roman" w:hAnsi="Times New Roman" w:cs="Times New Roman"/>
+      <w:sz w:val="24"/>
+      <w:szCs w:val="24"/>
+    </w:rPr>
+  </w:style>
 </w:styles>
 </file>
 

</xml_diff>